<commit_message>
added more git commands in GIT
</commit_message>
<xml_diff>
--- a/GIT.docx
+++ b/GIT.docx
@@ -1147,6 +1147,563 @@
       </w:pPr>
       <w:r>
         <w:t>git remote -v</w:t>
+      </w:r>
+    </w:p>
+    <w:p>
+      <w:r>
+        <w:t>We may use the below steps to commit code to github</w:t>
+      </w:r>
+    </w:p>
+    <w:p>
+      <w:pPr>
+        <w:shd w:val="clear" w:color="auto" w:fill="0D1117"/>
+        <w:spacing w:after="0" w:line="240" w:lineRule="auto"/>
+        <w:outlineLvl w:val="2"/>
+        <w:rPr>
+          <w:rFonts w:ascii="Segoe UI" w:eastAsia="Times New Roman" w:hAnsi="Segoe UI" w:cs="Segoe UI"/>
+          <w:b/>
+          <w:bCs/>
+          <w:color w:val="E6EDF3"/>
+          <w:kern w:val="0"/>
+          <w:sz w:val="27"/>
+          <w:szCs w:val="27"/>
+          <w:lang w:eastAsia="en-IN"/>
+          <w14:ligatures w14:val="none"/>
+        </w:rPr>
+      </w:pPr>
+      <w:r>
+        <w:rPr>
+          <w:rFonts w:ascii="Segoe UI" w:eastAsia="Times New Roman" w:hAnsi="Segoe UI" w:cs="Segoe UI"/>
+          <w:b/>
+          <w:bCs/>
+          <w:color w:val="E6EDF3"/>
+          <w:kern w:val="0"/>
+          <w:sz w:val="27"/>
+          <w:szCs w:val="27"/>
+          <w:lang w:eastAsia="en-IN"/>
+          <w14:ligatures w14:val="none"/>
+        </w:rPr>
+        <w:t>…or create a new repository on the command line</w:t>
+      </w:r>
+    </w:p>
+    <w:p>
+      <w:pPr>
+        <w:shd w:val="clear" w:color="auto" w:fill="0D1117"/>
+        <w:tabs>
+          <w:tab w:val="left" w:pos="916"/>
+          <w:tab w:val="left" w:pos="1832"/>
+          <w:tab w:val="left" w:pos="2748"/>
+          <w:tab w:val="left" w:pos="3664"/>
+          <w:tab w:val="left" w:pos="4580"/>
+          <w:tab w:val="left" w:pos="5496"/>
+          <w:tab w:val="left" w:pos="6412"/>
+          <w:tab w:val="left" w:pos="7328"/>
+          <w:tab w:val="left" w:pos="8244"/>
+          <w:tab w:val="left" w:pos="9160"/>
+          <w:tab w:val="left" w:pos="10076"/>
+          <w:tab w:val="left" w:pos="10992"/>
+          <w:tab w:val="left" w:pos="11908"/>
+          <w:tab w:val="left" w:pos="12824"/>
+          <w:tab w:val="left" w:pos="13740"/>
+          <w:tab w:val="left" w:pos="14656"/>
+        </w:tabs>
+        <w:spacing w:after="0" w:line="240" w:lineRule="auto"/>
+        <w:rPr>
+          <w:rFonts w:ascii="Consolas" w:eastAsia="Times New Roman" w:hAnsi="Consolas" w:cs="Courier New"/>
+          <w:color w:val="E6EDF3"/>
+          <w:kern w:val="0"/>
+          <w:sz w:val="20"/>
+          <w:szCs w:val="20"/>
+          <w:lang w:eastAsia="en-IN"/>
+          <w14:ligatures w14:val="none"/>
+        </w:rPr>
+      </w:pPr>
+      <w:r>
+        <w:rPr>
+          <w:rFonts w:ascii="Consolas" w:eastAsia="Times New Roman" w:hAnsi="Consolas" w:cs="Courier New"/>
+          <w:color w:val="E6EDF3"/>
+          <w:kern w:val="0"/>
+          <w:sz w:val="20"/>
+          <w:szCs w:val="20"/>
+          <w:lang w:eastAsia="en-IN"/>
+          <w14:ligatures w14:val="none"/>
+        </w:rPr>
+        <w:t>echo "# technical_notes" &gt;&gt; README.md</w:t>
+      </w:r>
+    </w:p>
+    <w:p>
+      <w:pPr>
+        <w:shd w:val="clear" w:color="auto" w:fill="0D1117"/>
+        <w:tabs>
+          <w:tab w:val="left" w:pos="916"/>
+          <w:tab w:val="left" w:pos="1832"/>
+          <w:tab w:val="left" w:pos="2748"/>
+          <w:tab w:val="left" w:pos="3664"/>
+          <w:tab w:val="left" w:pos="4580"/>
+          <w:tab w:val="left" w:pos="5496"/>
+          <w:tab w:val="left" w:pos="6412"/>
+          <w:tab w:val="left" w:pos="7328"/>
+          <w:tab w:val="left" w:pos="8244"/>
+          <w:tab w:val="left" w:pos="9160"/>
+          <w:tab w:val="left" w:pos="10076"/>
+          <w:tab w:val="left" w:pos="10992"/>
+          <w:tab w:val="left" w:pos="11908"/>
+          <w:tab w:val="left" w:pos="12824"/>
+          <w:tab w:val="left" w:pos="13740"/>
+          <w:tab w:val="left" w:pos="14656"/>
+        </w:tabs>
+        <w:spacing w:after="0" w:line="240" w:lineRule="auto"/>
+        <w:rPr>
+          <w:rFonts w:ascii="Consolas" w:eastAsia="Times New Roman" w:hAnsi="Consolas" w:cs="Courier New"/>
+          <w:color w:val="E6EDF3"/>
+          <w:kern w:val="0"/>
+          <w:sz w:val="20"/>
+          <w:szCs w:val="20"/>
+          <w:lang w:eastAsia="en-IN"/>
+          <w14:ligatures w14:val="none"/>
+        </w:rPr>
+      </w:pPr>
+      <w:r>
+        <w:rPr>
+          <w:rFonts w:ascii="Consolas" w:eastAsia="Times New Roman" w:hAnsi="Consolas" w:cs="Courier New"/>
+          <w:color w:val="E6EDF3"/>
+          <w:kern w:val="0"/>
+          <w:sz w:val="20"/>
+          <w:szCs w:val="20"/>
+          <w:lang w:eastAsia="en-IN"/>
+          <w14:ligatures w14:val="none"/>
+        </w:rPr>
+        <w:t>git init</w:t>
+      </w:r>
+    </w:p>
+    <w:p>
+      <w:pPr>
+        <w:shd w:val="clear" w:color="auto" w:fill="0D1117"/>
+        <w:tabs>
+          <w:tab w:val="left" w:pos="916"/>
+          <w:tab w:val="left" w:pos="1832"/>
+          <w:tab w:val="left" w:pos="2748"/>
+          <w:tab w:val="left" w:pos="3664"/>
+          <w:tab w:val="left" w:pos="4580"/>
+          <w:tab w:val="left" w:pos="5496"/>
+          <w:tab w:val="left" w:pos="6412"/>
+          <w:tab w:val="left" w:pos="7328"/>
+          <w:tab w:val="left" w:pos="8244"/>
+          <w:tab w:val="left" w:pos="9160"/>
+          <w:tab w:val="left" w:pos="10076"/>
+          <w:tab w:val="left" w:pos="10992"/>
+          <w:tab w:val="left" w:pos="11908"/>
+          <w:tab w:val="left" w:pos="12824"/>
+          <w:tab w:val="left" w:pos="13740"/>
+          <w:tab w:val="left" w:pos="14656"/>
+        </w:tabs>
+        <w:spacing w:after="0" w:line="240" w:lineRule="auto"/>
+        <w:rPr>
+          <w:rFonts w:ascii="Consolas" w:eastAsia="Times New Roman" w:hAnsi="Consolas" w:cs="Courier New"/>
+          <w:color w:val="E6EDF3"/>
+          <w:kern w:val="0"/>
+          <w:sz w:val="20"/>
+          <w:szCs w:val="20"/>
+          <w:lang w:eastAsia="en-IN"/>
+          <w14:ligatures w14:val="none"/>
+        </w:rPr>
+      </w:pPr>
+      <w:r>
+        <w:rPr>
+          <w:rFonts w:ascii="Consolas" w:eastAsia="Times New Roman" w:hAnsi="Consolas" w:cs="Courier New"/>
+          <w:color w:val="E6EDF3"/>
+          <w:kern w:val="0"/>
+          <w:sz w:val="20"/>
+          <w:szCs w:val="20"/>
+          <w:lang w:eastAsia="en-IN"/>
+          <w14:ligatures w14:val="none"/>
+        </w:rPr>
+        <w:t>git add README.md</w:t>
+      </w:r>
+    </w:p>
+    <w:p>
+      <w:pPr>
+        <w:shd w:val="clear" w:color="auto" w:fill="0D1117"/>
+        <w:tabs>
+          <w:tab w:val="left" w:pos="916"/>
+          <w:tab w:val="left" w:pos="1832"/>
+          <w:tab w:val="left" w:pos="2748"/>
+          <w:tab w:val="left" w:pos="3664"/>
+          <w:tab w:val="left" w:pos="4580"/>
+          <w:tab w:val="left" w:pos="5496"/>
+          <w:tab w:val="left" w:pos="6412"/>
+          <w:tab w:val="left" w:pos="7328"/>
+          <w:tab w:val="left" w:pos="8244"/>
+          <w:tab w:val="left" w:pos="9160"/>
+          <w:tab w:val="left" w:pos="10076"/>
+          <w:tab w:val="left" w:pos="10992"/>
+          <w:tab w:val="left" w:pos="11908"/>
+          <w:tab w:val="left" w:pos="12824"/>
+          <w:tab w:val="left" w:pos="13740"/>
+          <w:tab w:val="left" w:pos="14656"/>
+        </w:tabs>
+        <w:spacing w:after="0" w:line="240" w:lineRule="auto"/>
+        <w:rPr>
+          <w:rFonts w:ascii="Consolas" w:eastAsia="Times New Roman" w:hAnsi="Consolas" w:cs="Courier New"/>
+          <w:color w:val="E6EDF3"/>
+          <w:kern w:val="0"/>
+          <w:sz w:val="20"/>
+          <w:szCs w:val="20"/>
+          <w:lang w:eastAsia="en-IN"/>
+          <w14:ligatures w14:val="none"/>
+        </w:rPr>
+      </w:pPr>
+      <w:r>
+        <w:rPr>
+          <w:rFonts w:ascii="Consolas" w:eastAsia="Times New Roman" w:hAnsi="Consolas" w:cs="Courier New"/>
+          <w:color w:val="E6EDF3"/>
+          <w:kern w:val="0"/>
+          <w:sz w:val="20"/>
+          <w:szCs w:val="20"/>
+          <w:lang w:eastAsia="en-IN"/>
+          <w14:ligatures w14:val="none"/>
+        </w:rPr>
+        <w:t>git commit -m "first commit"</w:t>
+      </w:r>
+    </w:p>
+    <w:p>
+      <w:pPr>
+        <w:shd w:val="clear" w:color="auto" w:fill="0D1117"/>
+        <w:tabs>
+          <w:tab w:val="left" w:pos="916"/>
+          <w:tab w:val="left" w:pos="1832"/>
+          <w:tab w:val="left" w:pos="2748"/>
+          <w:tab w:val="left" w:pos="3664"/>
+          <w:tab w:val="left" w:pos="4580"/>
+          <w:tab w:val="left" w:pos="5496"/>
+          <w:tab w:val="left" w:pos="6412"/>
+          <w:tab w:val="left" w:pos="7328"/>
+          <w:tab w:val="left" w:pos="8244"/>
+          <w:tab w:val="left" w:pos="9160"/>
+          <w:tab w:val="left" w:pos="10076"/>
+          <w:tab w:val="left" w:pos="10992"/>
+          <w:tab w:val="left" w:pos="11908"/>
+          <w:tab w:val="left" w:pos="12824"/>
+          <w:tab w:val="left" w:pos="13740"/>
+          <w:tab w:val="left" w:pos="14656"/>
+        </w:tabs>
+        <w:spacing w:after="0" w:line="240" w:lineRule="auto"/>
+        <w:rPr>
+          <w:rFonts w:ascii="Consolas" w:eastAsia="Times New Roman" w:hAnsi="Consolas" w:cs="Courier New"/>
+          <w:color w:val="E6EDF3"/>
+          <w:kern w:val="0"/>
+          <w:sz w:val="20"/>
+          <w:szCs w:val="20"/>
+          <w:lang w:eastAsia="en-IN"/>
+          <w14:ligatures w14:val="none"/>
+        </w:rPr>
+      </w:pPr>
+      <w:r>
+        <w:rPr>
+          <w:rFonts w:ascii="Consolas" w:eastAsia="Times New Roman" w:hAnsi="Consolas" w:cs="Courier New"/>
+          <w:color w:val="E6EDF3"/>
+          <w:kern w:val="0"/>
+          <w:sz w:val="20"/>
+          <w:szCs w:val="20"/>
+          <w:lang w:eastAsia="en-IN"/>
+          <w14:ligatures w14:val="none"/>
+        </w:rPr>
+        <w:t>git branch -M main</w:t>
+      </w:r>
+    </w:p>
+    <w:p>
+      <w:pPr>
+        <w:shd w:val="clear" w:color="auto" w:fill="0D1117"/>
+        <w:tabs>
+          <w:tab w:val="left" w:pos="916"/>
+          <w:tab w:val="left" w:pos="1832"/>
+          <w:tab w:val="left" w:pos="2748"/>
+          <w:tab w:val="left" w:pos="3664"/>
+          <w:tab w:val="left" w:pos="4580"/>
+          <w:tab w:val="left" w:pos="5496"/>
+          <w:tab w:val="left" w:pos="6412"/>
+          <w:tab w:val="left" w:pos="7328"/>
+          <w:tab w:val="left" w:pos="8244"/>
+          <w:tab w:val="left" w:pos="9160"/>
+          <w:tab w:val="left" w:pos="10076"/>
+          <w:tab w:val="left" w:pos="10992"/>
+          <w:tab w:val="left" w:pos="11908"/>
+          <w:tab w:val="left" w:pos="12824"/>
+          <w:tab w:val="left" w:pos="13740"/>
+          <w:tab w:val="left" w:pos="14656"/>
+        </w:tabs>
+        <w:spacing w:after="0" w:line="240" w:lineRule="auto"/>
+        <w:rPr>
+          <w:rFonts w:ascii="Consolas" w:eastAsia="Times New Roman" w:hAnsi="Consolas" w:cs="Courier New"/>
+          <w:color w:val="E6EDF3"/>
+          <w:kern w:val="0"/>
+          <w:sz w:val="20"/>
+          <w:szCs w:val="20"/>
+          <w:lang w:eastAsia="en-IN"/>
+          <w14:ligatures w14:val="none"/>
+        </w:rPr>
+      </w:pPr>
+      <w:r>
+        <w:rPr>
+          <w:rFonts w:ascii="Consolas" w:eastAsia="Times New Roman" w:hAnsi="Consolas" w:cs="Courier New"/>
+          <w:color w:val="E6EDF3"/>
+          <w:kern w:val="0"/>
+          <w:sz w:val="20"/>
+          <w:szCs w:val="20"/>
+          <w:lang w:eastAsia="en-IN"/>
+          <w14:ligatures w14:val="none"/>
+        </w:rPr>
+        <w:t>git remote add origin https://github.com/parasJune/technical_notes.git</w:t>
+      </w:r>
+    </w:p>
+    <w:p>
+      <w:pPr>
+        <w:shd w:val="clear" w:color="auto" w:fill="0D1117"/>
+        <w:tabs>
+          <w:tab w:val="left" w:pos="916"/>
+          <w:tab w:val="left" w:pos="1832"/>
+          <w:tab w:val="left" w:pos="2748"/>
+          <w:tab w:val="left" w:pos="3664"/>
+          <w:tab w:val="left" w:pos="4580"/>
+          <w:tab w:val="left" w:pos="5496"/>
+          <w:tab w:val="left" w:pos="6412"/>
+          <w:tab w:val="left" w:pos="7328"/>
+          <w:tab w:val="left" w:pos="8244"/>
+          <w:tab w:val="left" w:pos="9160"/>
+          <w:tab w:val="left" w:pos="10076"/>
+          <w:tab w:val="left" w:pos="10992"/>
+          <w:tab w:val="left" w:pos="11908"/>
+          <w:tab w:val="left" w:pos="12824"/>
+          <w:tab w:val="left" w:pos="13740"/>
+          <w:tab w:val="left" w:pos="14656"/>
+        </w:tabs>
+        <w:spacing w:after="0" w:line="240" w:lineRule="auto"/>
+        <w:rPr>
+          <w:rFonts w:ascii="Consolas" w:eastAsia="Times New Roman" w:hAnsi="Consolas" w:cs="Courier New"/>
+          <w:color w:val="E6EDF3"/>
+          <w:kern w:val="0"/>
+          <w:sz w:val="20"/>
+          <w:szCs w:val="20"/>
+          <w:lang w:eastAsia="en-IN"/>
+          <w14:ligatures w14:val="none"/>
+        </w:rPr>
+      </w:pPr>
+      <w:r>
+        <w:rPr>
+          <w:rFonts w:ascii="Consolas" w:eastAsia="Times New Roman" w:hAnsi="Consolas" w:cs="Courier New"/>
+          <w:color w:val="E6EDF3"/>
+          <w:kern w:val="0"/>
+          <w:sz w:val="20"/>
+          <w:szCs w:val="20"/>
+          <w:lang w:eastAsia="en-IN"/>
+          <w14:ligatures w14:val="none"/>
+        </w:rPr>
+        <w:t>git push -u origin main</w:t>
+      </w:r>
+    </w:p>
+    <w:p>
+      <w:pPr>
+        <w:shd w:val="clear" w:color="auto" w:fill="0D1117"/>
+        <w:spacing w:after="0" w:line="240" w:lineRule="auto"/>
+        <w:outlineLvl w:val="2"/>
+        <w:rPr>
+          <w:rFonts w:ascii="Segoe UI" w:eastAsia="Times New Roman" w:hAnsi="Segoe UI" w:cs="Segoe UI"/>
+          <w:b/>
+          <w:bCs/>
+          <w:color w:val="E6EDF3"/>
+          <w:kern w:val="0"/>
+          <w:sz w:val="27"/>
+          <w:szCs w:val="27"/>
+          <w:lang w:eastAsia="en-IN"/>
+          <w14:ligatures w14:val="none"/>
+        </w:rPr>
+      </w:pPr>
+      <w:r>
+        <w:rPr>
+          <w:rFonts w:ascii="Segoe UI" w:eastAsia="Times New Roman" w:hAnsi="Segoe UI" w:cs="Segoe UI"/>
+          <w:b/>
+          <w:bCs/>
+          <w:color w:val="E6EDF3"/>
+          <w:kern w:val="0"/>
+          <w:sz w:val="27"/>
+          <w:szCs w:val="27"/>
+          <w:lang w:eastAsia="en-IN"/>
+          <w14:ligatures w14:val="none"/>
+        </w:rPr>
+        <w:t>…or push an existing repository from the command line</w:t>
+      </w:r>
+    </w:p>
+    <w:p>
+      <w:pPr>
+        <w:shd w:val="clear" w:color="auto" w:fill="0D1117"/>
+        <w:tabs>
+          <w:tab w:val="left" w:pos="916"/>
+          <w:tab w:val="left" w:pos="1832"/>
+          <w:tab w:val="left" w:pos="2748"/>
+          <w:tab w:val="left" w:pos="3664"/>
+          <w:tab w:val="left" w:pos="4580"/>
+          <w:tab w:val="left" w:pos="5496"/>
+          <w:tab w:val="left" w:pos="6412"/>
+          <w:tab w:val="left" w:pos="7328"/>
+          <w:tab w:val="left" w:pos="8244"/>
+          <w:tab w:val="left" w:pos="9160"/>
+          <w:tab w:val="left" w:pos="10076"/>
+          <w:tab w:val="left" w:pos="10992"/>
+          <w:tab w:val="left" w:pos="11908"/>
+          <w:tab w:val="left" w:pos="12824"/>
+          <w:tab w:val="left" w:pos="13740"/>
+          <w:tab w:val="left" w:pos="14656"/>
+        </w:tabs>
+        <w:spacing w:after="0" w:line="240" w:lineRule="auto"/>
+        <w:rPr>
+          <w:rFonts w:ascii="Consolas" w:eastAsia="Times New Roman" w:hAnsi="Consolas" w:cs="Courier New"/>
+          <w:color w:val="E6EDF3"/>
+          <w:kern w:val="0"/>
+          <w:sz w:val="20"/>
+          <w:szCs w:val="20"/>
+          <w:lang w:eastAsia="en-IN"/>
+          <w14:ligatures w14:val="none"/>
+        </w:rPr>
+      </w:pPr>
+      <w:r>
+        <w:rPr>
+          <w:rFonts w:ascii="Consolas" w:eastAsia="Times New Roman" w:hAnsi="Consolas" w:cs="Courier New"/>
+          <w:color w:val="E6EDF3"/>
+          <w:kern w:val="0"/>
+          <w:sz w:val="20"/>
+          <w:szCs w:val="20"/>
+          <w:lang w:eastAsia="en-IN"/>
+          <w14:ligatures w14:val="none"/>
+        </w:rPr>
+        <w:t>git remote add origin https://github.com/parasJune/technical_notes.git</w:t>
+      </w:r>
+    </w:p>
+    <w:p>
+      <w:pPr>
+        <w:shd w:val="clear" w:color="auto" w:fill="0D1117"/>
+        <w:tabs>
+          <w:tab w:val="left" w:pos="916"/>
+          <w:tab w:val="left" w:pos="1832"/>
+          <w:tab w:val="left" w:pos="2748"/>
+          <w:tab w:val="left" w:pos="3664"/>
+          <w:tab w:val="left" w:pos="4580"/>
+          <w:tab w:val="left" w:pos="5496"/>
+          <w:tab w:val="left" w:pos="6412"/>
+          <w:tab w:val="left" w:pos="7328"/>
+          <w:tab w:val="left" w:pos="8244"/>
+          <w:tab w:val="left" w:pos="9160"/>
+          <w:tab w:val="left" w:pos="10076"/>
+          <w:tab w:val="left" w:pos="10992"/>
+          <w:tab w:val="left" w:pos="11908"/>
+          <w:tab w:val="left" w:pos="12824"/>
+          <w:tab w:val="left" w:pos="13740"/>
+          <w:tab w:val="left" w:pos="14656"/>
+        </w:tabs>
+        <w:spacing w:after="0" w:line="240" w:lineRule="auto"/>
+        <w:rPr>
+          <w:rFonts w:ascii="Consolas" w:eastAsia="Times New Roman" w:hAnsi="Consolas" w:cs="Courier New"/>
+          <w:color w:val="E6EDF3"/>
+          <w:kern w:val="0"/>
+          <w:sz w:val="20"/>
+          <w:szCs w:val="20"/>
+          <w:lang w:eastAsia="en-IN"/>
+          <w14:ligatures w14:val="none"/>
+        </w:rPr>
+      </w:pPr>
+      <w:r>
+        <w:rPr>
+          <w:rFonts w:ascii="Consolas" w:eastAsia="Times New Roman" w:hAnsi="Consolas" w:cs="Courier New"/>
+          <w:color w:val="E6EDF3"/>
+          <w:kern w:val="0"/>
+          <w:sz w:val="20"/>
+          <w:szCs w:val="20"/>
+          <w:lang w:eastAsia="en-IN"/>
+          <w14:ligatures w14:val="none"/>
+        </w:rPr>
+        <w:t>git branch -M main</w:t>
+      </w:r>
+    </w:p>
+    <w:p>
+      <w:pPr>
+        <w:shd w:val="clear" w:color="auto" w:fill="0D1117"/>
+        <w:tabs>
+          <w:tab w:val="left" w:pos="916"/>
+          <w:tab w:val="left" w:pos="1832"/>
+          <w:tab w:val="left" w:pos="2748"/>
+          <w:tab w:val="left" w:pos="3664"/>
+          <w:tab w:val="left" w:pos="4580"/>
+          <w:tab w:val="left" w:pos="5496"/>
+          <w:tab w:val="left" w:pos="6412"/>
+          <w:tab w:val="left" w:pos="7328"/>
+          <w:tab w:val="left" w:pos="8244"/>
+          <w:tab w:val="left" w:pos="9160"/>
+          <w:tab w:val="left" w:pos="10076"/>
+          <w:tab w:val="left" w:pos="10992"/>
+          <w:tab w:val="left" w:pos="11908"/>
+          <w:tab w:val="left" w:pos="12824"/>
+          <w:tab w:val="left" w:pos="13740"/>
+          <w:tab w:val="left" w:pos="14656"/>
+        </w:tabs>
+        <w:spacing w:after="0" w:line="240" w:lineRule="auto"/>
+        <w:rPr>
+          <w:rFonts w:ascii="Consolas" w:eastAsia="Times New Roman" w:hAnsi="Consolas" w:cs="Courier New"/>
+          <w:color w:val="E6EDF3"/>
+          <w:kern w:val="0"/>
+          <w:sz w:val="20"/>
+          <w:szCs w:val="20"/>
+          <w:lang w:eastAsia="en-IN"/>
+          <w14:ligatures w14:val="none"/>
+        </w:rPr>
+      </w:pPr>
+      <w:r>
+        <w:rPr>
+          <w:rFonts w:ascii="Consolas" w:eastAsia="Times New Roman" w:hAnsi="Consolas" w:cs="Courier New"/>
+          <w:color w:val="E6EDF3"/>
+          <w:kern w:val="0"/>
+          <w:sz w:val="20"/>
+          <w:szCs w:val="20"/>
+          <w:lang w:eastAsia="en-IN"/>
+          <w14:ligatures w14:val="none"/>
+        </w:rPr>
+        <w:t>git push -u origin main</w:t>
+      </w:r>
+    </w:p>
+    <w:p/>
+    <w:p>
+      <w:r>
+        <w:t>To push code</w:t>
+      </w:r>
+    </w:p>
+    <w:p>
+      <w:pPr>
+        <w:pStyle w:val="ListParagraph"/>
+        <w:numPr>
+          <w:ilvl w:val="0"/>
+          <w:numId w:val="2"/>
+        </w:numPr>
+      </w:pPr>
+      <w:r>
+        <w:t>git push</w:t>
+      </w:r>
+    </w:p>
+    <w:p>
+      <w:r>
+        <w:t>To get a clone</w:t>
+      </w:r>
+      <w:r>
+        <w:t xml:space="preserve"> of repository</w:t>
+      </w:r>
+    </w:p>
+    <w:p>
+      <w:pPr>
+        <w:pStyle w:val="ListParagraph"/>
+        <w:numPr>
+          <w:ilvl w:val="0"/>
+          <w:numId w:val="2"/>
+        </w:numPr>
+      </w:pPr>
+      <w:r>
+        <w:t>git clone repository_link</w:t>
       </w:r>
     </w:p>
     <w:sectPr>
@@ -1865,6 +2422,28 @@
     <w:name w:val="Normal"/>
     <w:qFormat/>
   </w:style>
+  <w:style w:type="paragraph" w:styleId="Heading3">
+    <w:name w:val="heading 3"/>
+    <w:basedOn w:val="Normal"/>
+    <w:link w:val="Heading3Char"/>
+    <w:uiPriority w:val="9"/>
+    <w:qFormat/>
+    <w:rsid w:val="00403014"/>
+    <w:pPr>
+      <w:spacing w:before="100" w:beforeAutospacing="1" w:after="100" w:afterAutospacing="1" w:line="240" w:lineRule="auto"/>
+      <w:outlineLvl w:val="2"/>
+    </w:pPr>
+    <w:rPr>
+      <w:rFonts w:ascii="Times New Roman" w:eastAsia="Times New Roman" w:hAnsi="Times New Roman" w:cs="Times New Roman"/>
+      <w:b/>
+      <w:bCs/>
+      <w:kern w:val="0"/>
+      <w:sz w:val="27"/>
+      <w:szCs w:val="27"/>
+      <w:lang w:eastAsia="en-IN"/>
+      <w14:ligatures w14:val="none"/>
+    </w:rPr>
+  </w:style>
   <w:style w:type="character" w:default="1" w:styleId="DefaultParagraphFont">
     <w:name w:val="Default Paragraph Font"/>
     <w:uiPriority w:val="1"/>
@@ -1925,6 +2504,82 @@
       <w:ind w:left="720"/>
       <w:contextualSpacing/>
     </w:pPr>
+  </w:style>
+  <w:style w:type="character" w:customStyle="1" w:styleId="Heading3Char">
+    <w:name w:val="Heading 3 Char"/>
+    <w:basedOn w:val="DefaultParagraphFont"/>
+    <w:link w:val="Heading3"/>
+    <w:uiPriority w:val="9"/>
+    <w:rsid w:val="00403014"/>
+    <w:rPr>
+      <w:rFonts w:ascii="Times New Roman" w:eastAsia="Times New Roman" w:hAnsi="Times New Roman" w:cs="Times New Roman"/>
+      <w:b/>
+      <w:bCs/>
+      <w:kern w:val="0"/>
+      <w:sz w:val="27"/>
+      <w:szCs w:val="27"/>
+      <w:lang w:eastAsia="en-IN"/>
+      <w14:ligatures w14:val="none"/>
+    </w:rPr>
+  </w:style>
+  <w:style w:type="paragraph" w:styleId="HTMLPreformatted">
+    <w:name w:val="HTML Preformatted"/>
+    <w:basedOn w:val="Normal"/>
+    <w:link w:val="HTMLPreformattedChar"/>
+    <w:uiPriority w:val="99"/>
+    <w:semiHidden/>
+    <w:unhideWhenUsed/>
+    <w:rsid w:val="00403014"/>
+    <w:pPr>
+      <w:tabs>
+        <w:tab w:val="left" w:pos="916"/>
+        <w:tab w:val="left" w:pos="1832"/>
+        <w:tab w:val="left" w:pos="2748"/>
+        <w:tab w:val="left" w:pos="3664"/>
+        <w:tab w:val="left" w:pos="4580"/>
+        <w:tab w:val="left" w:pos="5496"/>
+        <w:tab w:val="left" w:pos="6412"/>
+        <w:tab w:val="left" w:pos="7328"/>
+        <w:tab w:val="left" w:pos="8244"/>
+        <w:tab w:val="left" w:pos="9160"/>
+        <w:tab w:val="left" w:pos="10076"/>
+        <w:tab w:val="left" w:pos="10992"/>
+        <w:tab w:val="left" w:pos="11908"/>
+        <w:tab w:val="left" w:pos="12824"/>
+        <w:tab w:val="left" w:pos="13740"/>
+        <w:tab w:val="left" w:pos="14656"/>
+      </w:tabs>
+      <w:spacing w:after="0" w:line="240" w:lineRule="auto"/>
+    </w:pPr>
+    <w:rPr>
+      <w:rFonts w:ascii="Courier New" w:eastAsia="Times New Roman" w:hAnsi="Courier New" w:cs="Courier New"/>
+      <w:kern w:val="0"/>
+      <w:sz w:val="20"/>
+      <w:szCs w:val="20"/>
+      <w:lang w:eastAsia="en-IN"/>
+      <w14:ligatures w14:val="none"/>
+    </w:rPr>
+  </w:style>
+  <w:style w:type="character" w:customStyle="1" w:styleId="HTMLPreformattedChar">
+    <w:name w:val="HTML Preformatted Char"/>
+    <w:basedOn w:val="DefaultParagraphFont"/>
+    <w:link w:val="HTMLPreformatted"/>
+    <w:uiPriority w:val="99"/>
+    <w:semiHidden/>
+    <w:rsid w:val="00403014"/>
+    <w:rPr>
+      <w:rFonts w:ascii="Courier New" w:eastAsia="Times New Roman" w:hAnsi="Courier New" w:cs="Courier New"/>
+      <w:kern w:val="0"/>
+      <w:sz w:val="20"/>
+      <w:szCs w:val="20"/>
+      <w:lang w:eastAsia="en-IN"/>
+      <w14:ligatures w14:val="none"/>
+    </w:rPr>
+  </w:style>
+  <w:style w:type="character" w:customStyle="1" w:styleId="user-select-contain">
+    <w:name w:val="user-select-contain"/>
+    <w:basedOn w:val="DefaultParagraphFont"/>
+    <w:rsid w:val="00403014"/>
   </w:style>
 </w:styles>
 </file>

</xml_diff>